<commit_message>
Updting suggestions to XSEDE tutorial.
</commit_message>
<xml_diff>
--- a/doc/slides/XSEDE - Performance Optimization on Stampede/Suggestions to execute PerfExpert and MACPO.docx
+++ b/doc/slides/XSEDE - Performance Optimization on Stampede/Suggestions to execute PerfExpert and MACPO.docx
@@ -15,23 +15,7 @@
           <w:sz w:val="40"/>
           <w:szCs w:val="40"/>
         </w:rPr>
-        <w:t xml:space="preserve">Suggestions to execute </w:t>
-      </w:r>
-      <w:proofErr w:type="spellStart"/>
-      <w:r>
-        <w:rPr>
-          <w:sz w:val="40"/>
-          <w:szCs w:val="40"/>
-        </w:rPr>
-        <w:t>PerfExpert</w:t>
-      </w:r>
-      <w:proofErr w:type="spellEnd"/>
-      <w:r>
-        <w:rPr>
-          <w:sz w:val="40"/>
-          <w:szCs w:val="40"/>
-        </w:rPr>
-        <w:t xml:space="preserve"> and MACPO</w:t>
+        <w:t>Suggestions to execute PerfExpert and MACPO</w:t>
       </w:r>
     </w:p>
     <w:p>
@@ -184,36 +168,8 @@
           <w:sz w:val="28"/>
           <w:szCs w:val="28"/>
         </w:rPr>
-        <w:t xml:space="preserve">$ </w:t>
-      </w:r>
-      <w:proofErr w:type="gramStart"/>
-      <w:r>
-        <w:rPr>
-          <w:rFonts w:ascii="Courier" w:hAnsi="Courier"/>
-          <w:sz w:val="28"/>
-          <w:szCs w:val="28"/>
-        </w:rPr>
-        <w:t>module</w:t>
-      </w:r>
-      <w:proofErr w:type="gramEnd"/>
-      <w:r>
-        <w:rPr>
-          <w:rFonts w:ascii="Courier" w:hAnsi="Courier"/>
-          <w:sz w:val="28"/>
-          <w:szCs w:val="28"/>
-        </w:rPr>
-        <w:t xml:space="preserve"> load </w:t>
-      </w:r>
-      <w:proofErr w:type="spellStart"/>
-      <w:r>
-        <w:rPr>
-          <w:rFonts w:ascii="Courier" w:hAnsi="Courier"/>
-          <w:sz w:val="28"/>
-          <w:szCs w:val="28"/>
-        </w:rPr>
-        <w:t>intel</w:t>
-      </w:r>
-      <w:proofErr w:type="spellEnd"/>
+        <w:t>$ module load intel</w:t>
+      </w:r>
     </w:p>
     <w:p>
       <w:pPr>
@@ -283,159 +239,49 @@
           <w:sz w:val="28"/>
           <w:szCs w:val="28"/>
         </w:rPr>
-        <w:t xml:space="preserve">Compile both optimized and </w:t>
-      </w:r>
-      <w:proofErr w:type="spellStart"/>
-      <w:r>
-        <w:rPr>
-          <w:sz w:val="28"/>
-          <w:szCs w:val="28"/>
-        </w:rPr>
-        <w:t>unoptimized</w:t>
-      </w:r>
-      <w:proofErr w:type="spellEnd"/>
-      <w:r>
-        <w:rPr>
-          <w:sz w:val="28"/>
-          <w:szCs w:val="28"/>
-        </w:rPr>
-        <w:t xml:space="preserve"> codes:</w:t>
-      </w:r>
-    </w:p>
-    <w:p>
-      <w:pPr>
-        <w:rPr>
-          <w:sz w:val="28"/>
-          <w:szCs w:val="28"/>
-        </w:rPr>
-      </w:pPr>
-    </w:p>
-    <w:p>
-      <w:pPr>
-        <w:rPr>
-          <w:rFonts w:ascii="Courier" w:hAnsi="Courier"/>
-          <w:sz w:val="28"/>
-          <w:szCs w:val="28"/>
-        </w:rPr>
-      </w:pPr>
-      <w:r>
-        <w:rPr>
-          <w:rFonts w:ascii="Courier" w:hAnsi="Courier"/>
-          <w:sz w:val="28"/>
-          <w:szCs w:val="28"/>
-        </w:rPr>
-        <w:t xml:space="preserve">$ </w:t>
-      </w:r>
-      <w:proofErr w:type="spellStart"/>
-      <w:proofErr w:type="gramStart"/>
-      <w:r>
-        <w:rPr>
-          <w:rFonts w:ascii="Courier" w:hAnsi="Courier"/>
-          <w:sz w:val="28"/>
-          <w:szCs w:val="28"/>
-        </w:rPr>
-        <w:t>icc</w:t>
-      </w:r>
-      <w:proofErr w:type="spellEnd"/>
-      <w:proofErr w:type="gramEnd"/>
-      <w:r>
-        <w:rPr>
-          <w:rFonts w:ascii="Courier" w:hAnsi="Courier"/>
-          <w:sz w:val="28"/>
-          <w:szCs w:val="28"/>
-        </w:rPr>
-        <w:t xml:space="preserve"> -g -O3 -</w:t>
-      </w:r>
-      <w:proofErr w:type="spellStart"/>
-      <w:r>
-        <w:rPr>
-          <w:rFonts w:ascii="Courier" w:hAnsi="Courier"/>
-          <w:sz w:val="28"/>
-          <w:szCs w:val="28"/>
-        </w:rPr>
-        <w:t>fopenmp</w:t>
-      </w:r>
-      <w:proofErr w:type="spellEnd"/>
-      <w:r>
-        <w:rPr>
-          <w:rFonts w:ascii="Courier" w:hAnsi="Courier"/>
-          <w:sz w:val="28"/>
-          <w:szCs w:val="28"/>
-        </w:rPr>
-        <w:t xml:space="preserve"> -o </w:t>
-      </w:r>
-      <w:proofErr w:type="spellStart"/>
-      <w:r>
-        <w:rPr>
-          <w:rFonts w:ascii="Courier" w:hAnsi="Courier"/>
-          <w:sz w:val="28"/>
-          <w:szCs w:val="28"/>
-        </w:rPr>
-        <w:t>lulesh</w:t>
-      </w:r>
-      <w:proofErr w:type="spellEnd"/>
-      <w:r>
-        <w:rPr>
-          <w:rFonts w:ascii="Courier" w:hAnsi="Courier"/>
-          <w:sz w:val="28"/>
-          <w:szCs w:val="28"/>
-        </w:rPr>
-        <w:t xml:space="preserve"> lulesh.cc </w:t>
-      </w:r>
-    </w:p>
-    <w:p>
-      <w:pPr>
-        <w:rPr>
-          <w:rFonts w:ascii="Courier" w:hAnsi="Courier"/>
-          <w:sz w:val="28"/>
-          <w:szCs w:val="28"/>
-        </w:rPr>
-      </w:pPr>
-      <w:r>
-        <w:rPr>
-          <w:rFonts w:ascii="Courier" w:hAnsi="Courier"/>
-          <w:sz w:val="28"/>
-          <w:szCs w:val="28"/>
-        </w:rPr>
-        <w:t xml:space="preserve">$ </w:t>
-      </w:r>
-      <w:proofErr w:type="spellStart"/>
-      <w:proofErr w:type="gramStart"/>
-      <w:r>
-        <w:rPr>
-          <w:rFonts w:ascii="Courier" w:hAnsi="Courier"/>
-          <w:sz w:val="28"/>
-          <w:szCs w:val="28"/>
-        </w:rPr>
-        <w:t>icc</w:t>
-      </w:r>
-      <w:proofErr w:type="spellEnd"/>
-      <w:proofErr w:type="gramEnd"/>
-      <w:r>
-        <w:rPr>
-          <w:rFonts w:ascii="Courier" w:hAnsi="Courier"/>
-          <w:sz w:val="28"/>
-          <w:szCs w:val="28"/>
-        </w:rPr>
-        <w:t xml:space="preserve"> -g -O3 -</w:t>
-      </w:r>
-      <w:proofErr w:type="spellStart"/>
-      <w:r>
-        <w:rPr>
-          <w:rFonts w:ascii="Courier" w:hAnsi="Courier"/>
-          <w:sz w:val="28"/>
-          <w:szCs w:val="28"/>
-        </w:rPr>
-        <w:t>fopenmp</w:t>
-      </w:r>
-      <w:proofErr w:type="spellEnd"/>
-      <w:r>
-        <w:rPr>
-          <w:rFonts w:ascii="Courier" w:hAnsi="Courier"/>
-          <w:sz w:val="28"/>
-          <w:szCs w:val="28"/>
-        </w:rPr>
-        <w:t xml:space="preserve"> -opt-streaming-stores </w:t>
+        <w:t>Compile both optimized and unoptimized codes:</w:t>
+      </w:r>
+    </w:p>
+    <w:p>
+      <w:pPr>
+        <w:rPr>
+          <w:sz w:val="28"/>
+          <w:szCs w:val="28"/>
+        </w:rPr>
+      </w:pPr>
+    </w:p>
+    <w:p>
+      <w:pPr>
+        <w:rPr>
+          <w:rFonts w:ascii="Courier" w:hAnsi="Courier"/>
+          <w:sz w:val="28"/>
+          <w:szCs w:val="28"/>
+        </w:rPr>
+      </w:pPr>
+      <w:r>
+        <w:rPr>
+          <w:rFonts w:ascii="Courier" w:hAnsi="Courier"/>
+          <w:sz w:val="28"/>
+          <w:szCs w:val="28"/>
+        </w:rPr>
+        <w:t xml:space="preserve">$ icc -g -O3 -fopenmp -o lulesh lulesh.cc </w:t>
+      </w:r>
+    </w:p>
+    <w:p>
+      <w:pPr>
+        <w:rPr>
+          <w:rFonts w:ascii="Courier" w:hAnsi="Courier"/>
+          <w:sz w:val="28"/>
+          <w:szCs w:val="28"/>
+        </w:rPr>
+      </w:pPr>
+      <w:r>
+        <w:rPr>
+          <w:rFonts w:ascii="Courier" w:hAnsi="Courier"/>
+          <w:sz w:val="28"/>
+          <w:szCs w:val="28"/>
+        </w:rPr>
+        <w:t xml:space="preserve">$ icc -g -O3 -fopenmp -opt-streaming-stores </w:t>
       </w:r>
       <w:r>
         <w:rPr>
@@ -462,41 +308,13 @@
         </w:rPr>
         <w:t xml:space="preserve">  </w:t>
       </w:r>
-      <w:proofErr w:type="gramStart"/>
-      <w:r>
-        <w:rPr>
-          <w:rFonts w:ascii="Courier" w:hAnsi="Courier"/>
-          <w:sz w:val="28"/>
-          <w:szCs w:val="28"/>
-        </w:rPr>
-        <w:t>always</w:t>
-      </w:r>
-      <w:proofErr w:type="gramEnd"/>
-      <w:r>
-        <w:rPr>
-          <w:rFonts w:ascii="Courier" w:hAnsi="Courier"/>
-          <w:sz w:val="28"/>
-          <w:szCs w:val="28"/>
-        </w:rPr>
-        <w:t xml:space="preserve"> -o </w:t>
-      </w:r>
-      <w:proofErr w:type="spellStart"/>
-      <w:r>
-        <w:rPr>
-          <w:rFonts w:ascii="Courier" w:hAnsi="Courier"/>
-          <w:sz w:val="28"/>
-          <w:szCs w:val="28"/>
-        </w:rPr>
-        <w:t>lulesh_opt</w:t>
-      </w:r>
-      <w:proofErr w:type="spellEnd"/>
-      <w:r>
-        <w:rPr>
-          <w:rFonts w:ascii="Courier" w:hAnsi="Courier"/>
-          <w:sz w:val="28"/>
-          <w:szCs w:val="28"/>
-        </w:rPr>
-        <w:t xml:space="preserve"> lulesh_opt.cc</w:t>
+      <w:r>
+        <w:rPr>
+          <w:rFonts w:ascii="Courier" w:hAnsi="Courier"/>
+          <w:sz w:val="28"/>
+          <w:szCs w:val="28"/>
+        </w:rPr>
+        <w:t>always -o lulesh_opt lulesh_opt.cc</w:t>
       </w:r>
     </w:p>
     <w:p>
@@ -533,122 +351,50 @@
           <w:sz w:val="28"/>
           <w:szCs w:val="28"/>
         </w:rPr>
-        <w:t xml:space="preserve"> codes with </w:t>
-      </w:r>
-      <w:proofErr w:type="spellStart"/>
-      <w:r>
-        <w:rPr>
-          <w:sz w:val="28"/>
-          <w:szCs w:val="28"/>
-        </w:rPr>
-        <w:t>PerfExpert</w:t>
-      </w:r>
-      <w:proofErr w:type="spellEnd"/>
-      <w:r>
-        <w:rPr>
-          <w:sz w:val="28"/>
-          <w:szCs w:val="28"/>
-        </w:rPr>
-        <w:t>:</w:t>
-      </w:r>
-    </w:p>
-    <w:p>
-      <w:pPr>
-        <w:rPr>
-          <w:sz w:val="28"/>
-          <w:szCs w:val="28"/>
-        </w:rPr>
-      </w:pPr>
-    </w:p>
-    <w:p>
-      <w:pPr>
-        <w:rPr>
-          <w:rFonts w:ascii="Courier" w:hAnsi="Courier"/>
-          <w:sz w:val="28"/>
-          <w:szCs w:val="28"/>
-        </w:rPr>
-      </w:pPr>
-      <w:r>
-        <w:rPr>
-          <w:rFonts w:ascii="Courier" w:hAnsi="Courier"/>
-          <w:sz w:val="28"/>
-          <w:szCs w:val="28"/>
-        </w:rPr>
-        <w:t xml:space="preserve">$ OMP_NUM_THREADS=16 </w:t>
-      </w:r>
-      <w:proofErr w:type="spellStart"/>
-      <w:r>
-        <w:rPr>
-          <w:rFonts w:ascii="Courier" w:hAnsi="Courier"/>
-          <w:sz w:val="28"/>
-          <w:szCs w:val="28"/>
-        </w:rPr>
-        <w:t>perfexpert</w:t>
-      </w:r>
-      <w:proofErr w:type="spellEnd"/>
-      <w:r>
-        <w:rPr>
-          <w:rFonts w:ascii="Courier" w:hAnsi="Courier"/>
-          <w:sz w:val="28"/>
-          <w:szCs w:val="28"/>
-        </w:rPr>
-        <w:t xml:space="preserve"> </w:t>
-      </w:r>
-      <w:proofErr w:type="spellStart"/>
-      <w:r>
-        <w:rPr>
-          <w:rFonts w:ascii="Courier" w:hAnsi="Courier"/>
-          <w:sz w:val="28"/>
-          <w:szCs w:val="28"/>
-        </w:rPr>
-        <w:t>lulesh</w:t>
-      </w:r>
-      <w:proofErr w:type="spellEnd"/>
-    </w:p>
-    <w:p>
-      <w:pPr>
-        <w:rPr>
-          <w:rFonts w:ascii="Courier" w:hAnsi="Courier"/>
-          <w:sz w:val="28"/>
-          <w:szCs w:val="28"/>
-        </w:rPr>
-      </w:pPr>
-      <w:r>
-        <w:rPr>
-          <w:rFonts w:ascii="Courier" w:hAnsi="Courier"/>
-          <w:sz w:val="28"/>
-          <w:szCs w:val="28"/>
-        </w:rPr>
-        <w:t xml:space="preserve">$ OMP_NUM_THREADS=16 </w:t>
-      </w:r>
-      <w:proofErr w:type="spellStart"/>
-      <w:r>
-        <w:rPr>
-          <w:rFonts w:ascii="Courier" w:hAnsi="Courier"/>
-          <w:sz w:val="28"/>
-          <w:szCs w:val="28"/>
-        </w:rPr>
-        <w:t>perfexpert</w:t>
-      </w:r>
-      <w:proofErr w:type="spellEnd"/>
-      <w:r>
-        <w:rPr>
-          <w:rFonts w:ascii="Courier" w:hAnsi="Courier"/>
-          <w:sz w:val="28"/>
-          <w:szCs w:val="28"/>
-        </w:rPr>
-        <w:t xml:space="preserve"> </w:t>
-      </w:r>
-      <w:proofErr w:type="spellStart"/>
-      <w:r>
-        <w:rPr>
-          <w:rFonts w:ascii="Courier" w:hAnsi="Courier"/>
-          <w:sz w:val="28"/>
-          <w:szCs w:val="28"/>
-        </w:rPr>
-        <w:t>lulesh_opt</w:t>
-      </w:r>
-      <w:proofErr w:type="spellEnd"/>
+        <w:t xml:space="preserve"> codes with PerfExpert:</w:t>
+      </w:r>
+    </w:p>
+    <w:p>
+      <w:pPr>
+        <w:rPr>
+          <w:sz w:val="28"/>
+          <w:szCs w:val="28"/>
+        </w:rPr>
+      </w:pPr>
+    </w:p>
+    <w:p>
+      <w:pPr>
+        <w:rPr>
+          <w:rFonts w:ascii="Courier" w:hAnsi="Courier"/>
+          <w:sz w:val="28"/>
+          <w:szCs w:val="28"/>
+        </w:rPr>
+      </w:pPr>
+      <w:r>
+        <w:rPr>
+          <w:rFonts w:ascii="Courier" w:hAnsi="Courier"/>
+          <w:sz w:val="28"/>
+          <w:szCs w:val="28"/>
+        </w:rPr>
+        <w:t>$ OMP_NUM_THREADS=16 perfexpert lulesh</w:t>
+      </w:r>
+    </w:p>
+    <w:p>
+      <w:pPr>
+        <w:rPr>
+          <w:rFonts w:ascii="Courier" w:hAnsi="Courier"/>
+          <w:sz w:val="28"/>
+          <w:szCs w:val="28"/>
+        </w:rPr>
+      </w:pPr>
+      <w:r>
+        <w:rPr>
+          <w:rFonts w:ascii="Courier" w:hAnsi="Courier"/>
+          <w:sz w:val="28"/>
+          <w:szCs w:val="28"/>
+        </w:rPr>
+        <w:t>$ OMP_NUM_THREADS=16 perfexpert lulesh_opt</w:t>
+      </w:r>
     </w:p>
     <w:p>
       <w:pPr>
@@ -695,18 +441,8 @@
           <w:sz w:val="28"/>
           <w:szCs w:val="28"/>
         </w:rPr>
-        <w:t xml:space="preserve">$ </w:t>
-      </w:r>
-      <w:proofErr w:type="gramStart"/>
-      <w:r>
-        <w:rPr>
-          <w:rFonts w:ascii="Courier" w:hAnsi="Courier"/>
-          <w:sz w:val="28"/>
-          <w:szCs w:val="28"/>
-        </w:rPr>
-        <w:t>exit</w:t>
-      </w:r>
-      <w:proofErr w:type="gramEnd"/>
+        <w:t>$ exit</w:t>
+      </w:r>
     </w:p>
     <w:p>
       <w:pPr>
@@ -761,23 +497,7 @@
           <w:sz w:val="28"/>
           <w:szCs w:val="28"/>
         </w:rPr>
-        <w:t xml:space="preserve">Run the matrix multiply example with different number of threads and compare the results. We suggest </w:t>
-      </w:r>
-      <w:proofErr w:type="gramStart"/>
-      <w:r>
-        <w:rPr>
-          <w:sz w:val="28"/>
-          <w:szCs w:val="28"/>
-        </w:rPr>
-        <w:t>to run</w:t>
-      </w:r>
-      <w:proofErr w:type="gramEnd"/>
-      <w:r>
-        <w:rPr>
-          <w:sz w:val="28"/>
-          <w:szCs w:val="28"/>
-        </w:rPr>
-        <w:t xml:space="preserve"> this code with 8 and 4 threads.</w:t>
+        <w:t>Run the matrix multiply example with different number of threads and compare the results. We suggest to run this code with 8 and 4 threads.</w:t>
       </w:r>
     </w:p>
     <w:p>
@@ -811,24 +531,14 @@
           <w:sz w:val="28"/>
           <w:szCs w:val="28"/>
         </w:rPr>
-        <w:t xml:space="preserve"> uses </w:t>
-      </w:r>
-      <w:proofErr w:type="spellStart"/>
+        <w:t xml:space="preserve"> uses Makefile</w:t>
+      </w:r>
       <w:r>
         <w:rPr>
           <w:b/>
           <w:sz w:val="28"/>
           <w:szCs w:val="28"/>
         </w:rPr>
-        <w:t>Makefile</w:t>
-      </w:r>
-      <w:proofErr w:type="spellEnd"/>
-      <w:r>
-        <w:rPr>
-          <w:b/>
-          <w:sz w:val="28"/>
-          <w:szCs w:val="28"/>
-        </w:rPr>
         <w:t>:</w:t>
       </w:r>
     </w:p>
@@ -852,9 +562,86 @@
           <w:sz w:val="28"/>
           <w:szCs w:val="28"/>
         </w:rPr>
-        <w:t xml:space="preserve">Inside the directory “2” there is the </w:t>
-      </w:r>
-      <w:proofErr w:type="spellStart"/>
+        <w:t>Inside the directory “2” there is the Rodinia Back Propaga</w:t>
+      </w:r>
+      <w:r>
+        <w:rPr>
+          <w:sz w:val="28"/>
+          <w:szCs w:val="28"/>
+        </w:rPr>
+        <w:t>tion example. This code uses a Makefile file to compile.</w:t>
+      </w:r>
+    </w:p>
+    <w:p>
+      <w:pPr>
+        <w:rPr>
+          <w:sz w:val="28"/>
+          <w:szCs w:val="28"/>
+        </w:rPr>
+      </w:pPr>
+    </w:p>
+    <w:p>
+      <w:pPr>
+        <w:rPr>
+          <w:sz w:val="28"/>
+          <w:szCs w:val="28"/>
+        </w:rPr>
+      </w:pPr>
+      <w:r>
+        <w:rPr>
+          <w:sz w:val="28"/>
+          <w:szCs w:val="28"/>
+        </w:rPr>
+        <w:t>Enter the node:</w:t>
+      </w:r>
+    </w:p>
+    <w:p>
+      <w:pPr>
+        <w:rPr>
+          <w:sz w:val="28"/>
+          <w:szCs w:val="28"/>
+        </w:rPr>
+      </w:pPr>
+    </w:p>
+    <w:p>
+      <w:pPr>
+        <w:rPr>
+          <w:rFonts w:ascii="Courier" w:hAnsi="Courier"/>
+          <w:sz w:val="28"/>
+          <w:szCs w:val="28"/>
+        </w:rPr>
+      </w:pPr>
+      <w:r>
+        <w:rPr>
+          <w:rFonts w:ascii="Courier" w:hAnsi="Courier"/>
+          <w:sz w:val="28"/>
+          <w:szCs w:val="28"/>
+        </w:rPr>
+        <w:t>$ ~/reserve</w:t>
+      </w:r>
+    </w:p>
+    <w:p>
+      <w:pPr>
+        <w:rPr>
+          <w:sz w:val="28"/>
+          <w:szCs w:val="28"/>
+        </w:rPr>
+      </w:pPr>
+    </w:p>
+    <w:p>
+      <w:pPr>
+        <w:rPr>
+          <w:sz w:val="28"/>
+          <w:szCs w:val="28"/>
+        </w:rPr>
+      </w:pPr>
+      <w:r>
+        <w:rPr>
+          <w:sz w:val="28"/>
+          <w:szCs w:val="28"/>
+        </w:rPr>
+        <w:t xml:space="preserve">Enter the </w:t>
+      </w:r>
       <w:r>
         <w:rPr>
           <w:sz w:val="28"/>
@@ -862,117 +649,6 @@
         </w:rPr>
         <w:t>Rodinia</w:t>
       </w:r>
-      <w:proofErr w:type="spellEnd"/>
-      <w:r>
-        <w:rPr>
-          <w:sz w:val="28"/>
-          <w:szCs w:val="28"/>
-        </w:rPr>
-        <w:t xml:space="preserve"> Back Propaga</w:t>
-      </w:r>
-      <w:r>
-        <w:rPr>
-          <w:sz w:val="28"/>
-          <w:szCs w:val="28"/>
-        </w:rPr>
-        <w:t xml:space="preserve">tion example. This code uses a </w:t>
-      </w:r>
-      <w:proofErr w:type="spellStart"/>
-      <w:r>
-        <w:rPr>
-          <w:sz w:val="28"/>
-          <w:szCs w:val="28"/>
-        </w:rPr>
-        <w:t>Makefile</w:t>
-      </w:r>
-      <w:proofErr w:type="spellEnd"/>
-      <w:r>
-        <w:rPr>
-          <w:sz w:val="28"/>
-          <w:szCs w:val="28"/>
-        </w:rPr>
-        <w:t xml:space="preserve"> file to compile.</w:t>
-      </w:r>
-    </w:p>
-    <w:p>
-      <w:pPr>
-        <w:rPr>
-          <w:sz w:val="28"/>
-          <w:szCs w:val="28"/>
-        </w:rPr>
-      </w:pPr>
-    </w:p>
-    <w:p>
-      <w:pPr>
-        <w:rPr>
-          <w:sz w:val="28"/>
-          <w:szCs w:val="28"/>
-        </w:rPr>
-      </w:pPr>
-      <w:r>
-        <w:rPr>
-          <w:sz w:val="28"/>
-          <w:szCs w:val="28"/>
-        </w:rPr>
-        <w:t>Enter the node:</w:t>
-      </w:r>
-    </w:p>
-    <w:p>
-      <w:pPr>
-        <w:rPr>
-          <w:sz w:val="28"/>
-          <w:szCs w:val="28"/>
-        </w:rPr>
-      </w:pPr>
-    </w:p>
-    <w:p>
-      <w:pPr>
-        <w:rPr>
-          <w:rFonts w:ascii="Courier" w:hAnsi="Courier"/>
-          <w:sz w:val="28"/>
-          <w:szCs w:val="28"/>
-        </w:rPr>
-      </w:pPr>
-      <w:r>
-        <w:rPr>
-          <w:rFonts w:ascii="Courier" w:hAnsi="Courier"/>
-          <w:sz w:val="28"/>
-          <w:szCs w:val="28"/>
-        </w:rPr>
-        <w:t>$ ~/reserve</w:t>
-      </w:r>
-    </w:p>
-    <w:p>
-      <w:pPr>
-        <w:rPr>
-          <w:sz w:val="28"/>
-          <w:szCs w:val="28"/>
-        </w:rPr>
-      </w:pPr>
-    </w:p>
-    <w:p>
-      <w:pPr>
-        <w:rPr>
-          <w:sz w:val="28"/>
-          <w:szCs w:val="28"/>
-        </w:rPr>
-      </w:pPr>
-      <w:r>
-        <w:rPr>
-          <w:sz w:val="28"/>
-          <w:szCs w:val="28"/>
-        </w:rPr>
-        <w:t xml:space="preserve">Enter the </w:t>
-      </w:r>
-      <w:proofErr w:type="spellStart"/>
-      <w:r>
-        <w:rPr>
-          <w:sz w:val="28"/>
-          <w:szCs w:val="28"/>
-        </w:rPr>
-        <w:t>Rodinia</w:t>
-      </w:r>
-      <w:proofErr w:type="spellEnd"/>
       <w:r>
         <w:rPr>
           <w:sz w:val="28"/>
@@ -1026,219 +702,155 @@
           <w:sz w:val="28"/>
           <w:szCs w:val="28"/>
         </w:rPr>
-        <w:t xml:space="preserve">Run </w:t>
-      </w:r>
-      <w:proofErr w:type="spellStart"/>
-      <w:r>
-        <w:rPr>
-          <w:sz w:val="28"/>
-          <w:szCs w:val="28"/>
-        </w:rPr>
-        <w:t>PerfExpert</w:t>
-      </w:r>
-      <w:proofErr w:type="spellEnd"/>
-      <w:r>
-        <w:rPr>
-          <w:sz w:val="28"/>
-          <w:szCs w:val="28"/>
-        </w:rPr>
-        <w:t xml:space="preserve"> using the “-m” argument</w:t>
-      </w:r>
-    </w:p>
-    <w:p>
-      <w:pPr>
-        <w:rPr>
-          <w:sz w:val="28"/>
-          <w:szCs w:val="28"/>
-        </w:rPr>
-      </w:pPr>
-    </w:p>
-    <w:p>
-      <w:pPr>
-        <w:rPr>
-          <w:rFonts w:ascii="Courier" w:hAnsi="Courier"/>
-          <w:sz w:val="28"/>
-          <w:szCs w:val="28"/>
-        </w:rPr>
-      </w:pPr>
-      <w:r>
-        <w:rPr>
-          <w:rFonts w:ascii="Courier" w:hAnsi="Courier"/>
-          <w:sz w:val="28"/>
-          <w:szCs w:val="28"/>
-        </w:rPr>
-        <w:t xml:space="preserve">$ OMP_NUM_THREADS=16 </w:t>
-      </w:r>
-      <w:proofErr w:type="spellStart"/>
-      <w:r>
-        <w:rPr>
-          <w:rFonts w:ascii="Courier" w:hAnsi="Courier"/>
-          <w:sz w:val="28"/>
-          <w:szCs w:val="28"/>
-        </w:rPr>
-        <w:t>perfexpert</w:t>
-      </w:r>
-      <w:proofErr w:type="spellEnd"/>
-      <w:r>
-        <w:rPr>
-          <w:rFonts w:ascii="Courier" w:hAnsi="Courier"/>
-          <w:sz w:val="28"/>
-          <w:szCs w:val="28"/>
-        </w:rPr>
-        <w:t xml:space="preserve"> </w:t>
-      </w:r>
-      <w:r>
-        <w:rPr>
-          <w:rFonts w:ascii="Courier" w:hAnsi="Courier"/>
-          <w:sz w:val="28"/>
-          <w:szCs w:val="28"/>
-        </w:rPr>
-        <w:t xml:space="preserve">–m –s </w:t>
-      </w:r>
-      <w:proofErr w:type="spellStart"/>
-      <w:r>
-        <w:rPr>
-          <w:rFonts w:ascii="Courier" w:hAnsi="Courier"/>
-          <w:sz w:val="28"/>
-          <w:szCs w:val="28"/>
-        </w:rPr>
-        <w:t>backprop.c</w:t>
-      </w:r>
-      <w:proofErr w:type="spellEnd"/>
-      <w:r>
-        <w:rPr>
-          <w:rFonts w:ascii="Courier" w:hAnsi="Courier"/>
-          <w:sz w:val="28"/>
-          <w:szCs w:val="28"/>
-        </w:rPr>
-        <w:t xml:space="preserve"> </w:t>
-      </w:r>
-      <w:proofErr w:type="spellStart"/>
-      <w:r>
-        <w:rPr>
-          <w:rFonts w:ascii="Courier" w:hAnsi="Courier"/>
-          <w:sz w:val="28"/>
-          <w:szCs w:val="28"/>
-        </w:rPr>
-        <w:t>backprop</w:t>
-      </w:r>
-      <w:proofErr w:type="spellEnd"/>
-      <w:r>
-        <w:rPr>
-          <w:rFonts w:ascii="Courier" w:hAnsi="Courier"/>
-          <w:sz w:val="28"/>
-          <w:szCs w:val="28"/>
-        </w:rPr>
-        <w:t xml:space="preserve"> 100000</w:t>
-      </w:r>
-    </w:p>
-    <w:p>
-      <w:pPr>
-        <w:rPr>
-          <w:sz w:val="28"/>
-          <w:szCs w:val="28"/>
-        </w:rPr>
-      </w:pPr>
-    </w:p>
-    <w:p>
-      <w:pPr>
-        <w:rPr>
-          <w:sz w:val="28"/>
-          <w:szCs w:val="28"/>
-        </w:rPr>
-      </w:pPr>
-      <w:r>
-        <w:rPr>
-          <w:sz w:val="28"/>
-          <w:szCs w:val="28"/>
-        </w:rPr>
-        <w:t>Analyze the results and leave the node:</w:t>
-      </w:r>
-    </w:p>
-    <w:p>
-      <w:pPr>
-        <w:rPr>
-          <w:sz w:val="28"/>
-          <w:szCs w:val="28"/>
-        </w:rPr>
-      </w:pPr>
-    </w:p>
-    <w:p>
-      <w:pPr>
-        <w:rPr>
-          <w:rFonts w:ascii="Courier" w:hAnsi="Courier"/>
-          <w:sz w:val="28"/>
-          <w:szCs w:val="28"/>
-        </w:rPr>
-      </w:pPr>
-      <w:r>
-        <w:rPr>
-          <w:rFonts w:ascii="Courier" w:hAnsi="Courier"/>
-          <w:sz w:val="28"/>
-          <w:szCs w:val="28"/>
-        </w:rPr>
-        <w:t xml:space="preserve">$ </w:t>
-      </w:r>
-      <w:proofErr w:type="gramStart"/>
-      <w:r>
-        <w:rPr>
-          <w:rFonts w:ascii="Courier" w:hAnsi="Courier"/>
-          <w:sz w:val="28"/>
-          <w:szCs w:val="28"/>
-        </w:rPr>
-        <w:t>exit</w:t>
-      </w:r>
-      <w:proofErr w:type="gramEnd"/>
-    </w:p>
-    <w:p>
-      <w:pPr>
-        <w:rPr>
-          <w:sz w:val="28"/>
-          <w:szCs w:val="28"/>
-        </w:rPr>
-      </w:pPr>
-    </w:p>
-    <w:p>
-      <w:pPr>
-        <w:rPr>
-          <w:sz w:val="28"/>
-          <w:szCs w:val="28"/>
-        </w:rPr>
-      </w:pPr>
-    </w:p>
-    <w:p>
-      <w:pPr>
-        <w:rPr>
-          <w:sz w:val="28"/>
-          <w:szCs w:val="28"/>
-        </w:rPr>
-      </w:pPr>
-      <w:r>
-        <w:rPr>
-          <w:b/>
-          <w:sz w:val="28"/>
-          <w:szCs w:val="28"/>
-        </w:rPr>
-        <w:t>Running MACPO as a standalone tool:</w:t>
-      </w:r>
-    </w:p>
-    <w:p>
-      <w:pPr>
-        <w:rPr>
-          <w:sz w:val="28"/>
-          <w:szCs w:val="28"/>
-        </w:rPr>
-      </w:pPr>
-    </w:p>
-    <w:p>
-      <w:pPr>
-        <w:rPr>
-          <w:sz w:val="28"/>
-          <w:szCs w:val="28"/>
-        </w:rPr>
-      </w:pPr>
+        <w:t>Run PerfExpert using the “-m” argument</w:t>
+      </w:r>
+    </w:p>
+    <w:p>
+      <w:pPr>
+        <w:rPr>
+          <w:sz w:val="28"/>
+          <w:szCs w:val="28"/>
+        </w:rPr>
+      </w:pPr>
+    </w:p>
+    <w:p>
+      <w:pPr>
+        <w:rPr>
+          <w:rFonts w:ascii="Courier" w:hAnsi="Courier"/>
+          <w:sz w:val="28"/>
+          <w:szCs w:val="28"/>
+        </w:rPr>
+      </w:pPr>
+      <w:r>
+        <w:rPr>
+          <w:rFonts w:ascii="Courier" w:hAnsi="Courier"/>
+          <w:sz w:val="28"/>
+          <w:szCs w:val="28"/>
+        </w:rPr>
+        <w:t xml:space="preserve">$ OMP_NUM_THREADS=16 perfexpert </w:t>
+      </w:r>
+      <w:r>
+        <w:rPr>
+          <w:rFonts w:ascii="Courier" w:hAnsi="Courier"/>
+          <w:sz w:val="28"/>
+          <w:szCs w:val="28"/>
+        </w:rPr>
+        <w:t>–m –s backprop.c backprop 10000</w:t>
+      </w:r>
+      <w:r>
+        <w:rPr>
+          <w:rFonts w:ascii="Courier" w:hAnsi="Courier"/>
+          <w:sz w:val="28"/>
+          <w:szCs w:val="28"/>
+        </w:rPr>
+        <w:t>00</w:t>
+      </w:r>
       <w:bookmarkStart w:id="0" w:name="_GoBack"/>
       <w:bookmarkEnd w:id="0"/>
+      <w:r>
+        <w:rPr>
+          <w:rFonts w:ascii="Courier" w:hAnsi="Courier"/>
+          <w:sz w:val="28"/>
+          <w:szCs w:val="28"/>
+        </w:rPr>
+        <w:t>0</w:t>
+      </w:r>
+    </w:p>
+    <w:p>
+      <w:pPr>
+        <w:rPr>
+          <w:sz w:val="28"/>
+          <w:szCs w:val="28"/>
+        </w:rPr>
+      </w:pPr>
+    </w:p>
+    <w:p>
+      <w:pPr>
+        <w:rPr>
+          <w:sz w:val="28"/>
+          <w:szCs w:val="28"/>
+        </w:rPr>
+      </w:pPr>
+      <w:r>
+        <w:rPr>
+          <w:sz w:val="28"/>
+          <w:szCs w:val="28"/>
+        </w:rPr>
+        <w:t>Analyze the results and leave the node:</w:t>
+      </w:r>
+    </w:p>
+    <w:p>
+      <w:pPr>
+        <w:rPr>
+          <w:sz w:val="28"/>
+          <w:szCs w:val="28"/>
+        </w:rPr>
+      </w:pPr>
+    </w:p>
+    <w:p>
+      <w:pPr>
+        <w:rPr>
+          <w:rFonts w:ascii="Courier" w:hAnsi="Courier"/>
+          <w:sz w:val="28"/>
+          <w:szCs w:val="28"/>
+        </w:rPr>
+      </w:pPr>
+      <w:r>
+        <w:rPr>
+          <w:rFonts w:ascii="Courier" w:hAnsi="Courier"/>
+          <w:sz w:val="28"/>
+          <w:szCs w:val="28"/>
+        </w:rPr>
+        <w:t>$ exit</w:t>
+      </w:r>
+    </w:p>
+    <w:p>
+      <w:pPr>
+        <w:rPr>
+          <w:sz w:val="28"/>
+          <w:szCs w:val="28"/>
+        </w:rPr>
+      </w:pPr>
+    </w:p>
+    <w:p>
+      <w:pPr>
+        <w:rPr>
+          <w:sz w:val="28"/>
+          <w:szCs w:val="28"/>
+        </w:rPr>
+      </w:pPr>
+    </w:p>
+    <w:p>
+      <w:pPr>
+        <w:rPr>
+          <w:sz w:val="28"/>
+          <w:szCs w:val="28"/>
+        </w:rPr>
+      </w:pPr>
+      <w:r>
+        <w:rPr>
+          <w:b/>
+          <w:sz w:val="28"/>
+          <w:szCs w:val="28"/>
+        </w:rPr>
+        <w:t>Running MACPO as a standalone tool:</w:t>
+      </w:r>
+    </w:p>
+    <w:p>
+      <w:pPr>
+        <w:rPr>
+          <w:sz w:val="28"/>
+          <w:szCs w:val="28"/>
+        </w:rPr>
+      </w:pPr>
+    </w:p>
+    <w:p>
+      <w:pPr>
+        <w:rPr>
+          <w:sz w:val="28"/>
+          <w:szCs w:val="28"/>
+        </w:rPr>
+      </w:pPr>
     </w:p>
     <w:sectPr>
       <w:pgSz w:w="11900" w:h="16840"/>
@@ -1408,6 +1020,7 @@
   <w:style w:type="character" w:default="1" w:styleId="DefaultParagraphFont">
     <w:name w:val="Default Paragraph Font"/>
     <w:uiPriority w:val="1"/>
+    <w:semiHidden/>
     <w:unhideWhenUsed/>
   </w:style>
   <w:style w:type="table" w:default="1" w:styleId="TableNormal">
@@ -1593,6 +1206,7 @@
   <w:style w:type="character" w:default="1" w:styleId="DefaultParagraphFont">
     <w:name w:val="Default Paragraph Font"/>
     <w:uiPriority w:val="1"/>
+    <w:semiHidden/>
     <w:unhideWhenUsed/>
   </w:style>
   <w:style w:type="table" w:default="1" w:styleId="TableNormal">

</xml_diff>

<commit_message>
Adding the problem size for the LULESH example.
</commit_message>
<xml_diff>
--- a/doc/slides/XSEDE - Performance Optimization on Stampede/Suggestions to execute PerfExpert and MACPO.docx
+++ b/doc/slides/XSEDE - Performance Optimization on Stampede/Suggestions to execute PerfExpert and MACPO.docx
@@ -378,6 +378,14 @@
         </w:rPr>
         <w:t>$ OMP_NUM_THREADS=16 perfexpert lulesh</w:t>
       </w:r>
+      <w:r>
+        <w:rPr>
+          <w:rFonts w:ascii="Courier" w:hAnsi="Courier"/>
+          <w:sz w:val="28"/>
+          <w:szCs w:val="28"/>
+        </w:rPr>
+        <w:t xml:space="preserve"> 45</w:t>
+      </w:r>
     </w:p>
     <w:p>
       <w:pPr>
@@ -395,6 +403,16 @@
         </w:rPr>
         <w:t>$ OMP_NUM_THREADS=16 perfexpert lulesh_opt</w:t>
       </w:r>
+      <w:r>
+        <w:rPr>
+          <w:rFonts w:ascii="Courier" w:hAnsi="Courier"/>
+          <w:sz w:val="28"/>
+          <w:szCs w:val="28"/>
+        </w:rPr>
+        <w:t xml:space="preserve"> 45</w:t>
+      </w:r>
+      <w:bookmarkStart w:id="0" w:name="_GoBack"/>
+      <w:bookmarkEnd w:id="0"/>
     </w:p>
     <w:p>
       <w:pPr>
@@ -745,8 +763,6 @@
         </w:rPr>
         <w:t>00</w:t>
       </w:r>
-      <w:bookmarkStart w:id="0" w:name="_GoBack"/>
-      <w:bookmarkEnd w:id="0"/>
       <w:r>
         <w:rPr>
           <w:rFonts w:ascii="Courier" w:hAnsi="Courier"/>

</xml_diff>

<commit_message>
Fixing the compilation flags for the LULESH example.
</commit_message>
<xml_diff>
--- a/doc/slides/XSEDE - Performance Optimization on Stampede/Suggestions to execute PerfExpert and MACPO.docx
+++ b/doc/slides/XSEDE - Performance Optimization on Stampede/Suggestions to execute PerfExpert and MACPO.docx
@@ -15,7 +15,23 @@
           <w:sz w:val="40"/>
           <w:szCs w:val="40"/>
         </w:rPr>
-        <w:t>Suggestions to execute PerfExpert and MACPO</w:t>
+        <w:t xml:space="preserve">Suggestions to execute </w:t>
+      </w:r>
+      <w:proofErr w:type="spellStart"/>
+      <w:r>
+        <w:rPr>
+          <w:sz w:val="40"/>
+          <w:szCs w:val="40"/>
+        </w:rPr>
+        <w:t>PerfExpert</w:t>
+      </w:r>
+      <w:proofErr w:type="spellEnd"/>
+      <w:r>
+        <w:rPr>
+          <w:sz w:val="40"/>
+          <w:szCs w:val="40"/>
+        </w:rPr>
+        <w:t xml:space="preserve"> and MACPO</w:t>
       </w:r>
     </w:p>
     <w:p>
@@ -168,8 +184,36 @@
           <w:sz w:val="28"/>
           <w:szCs w:val="28"/>
         </w:rPr>
-        <w:t>$ module load intel</w:t>
-      </w:r>
+        <w:t xml:space="preserve">$ </w:t>
+      </w:r>
+      <w:proofErr w:type="gramStart"/>
+      <w:r>
+        <w:rPr>
+          <w:rFonts w:ascii="Courier" w:hAnsi="Courier"/>
+          <w:sz w:val="28"/>
+          <w:szCs w:val="28"/>
+        </w:rPr>
+        <w:t>module</w:t>
+      </w:r>
+      <w:proofErr w:type="gramEnd"/>
+      <w:r>
+        <w:rPr>
+          <w:rFonts w:ascii="Courier" w:hAnsi="Courier"/>
+          <w:sz w:val="28"/>
+          <w:szCs w:val="28"/>
+        </w:rPr>
+        <w:t xml:space="preserve"> load </w:t>
+      </w:r>
+      <w:proofErr w:type="spellStart"/>
+      <w:r>
+        <w:rPr>
+          <w:rFonts w:ascii="Courier" w:hAnsi="Courier"/>
+          <w:sz w:val="28"/>
+          <w:szCs w:val="28"/>
+        </w:rPr>
+        <w:t>intel</w:t>
+      </w:r>
+      <w:proofErr w:type="spellEnd"/>
     </w:p>
     <w:p>
       <w:pPr>
@@ -239,180 +283,355 @@
           <w:sz w:val="28"/>
           <w:szCs w:val="28"/>
         </w:rPr>
-        <w:t>Compile both optimized and unoptimized codes:</w:t>
-      </w:r>
-    </w:p>
-    <w:p>
-      <w:pPr>
-        <w:rPr>
-          <w:sz w:val="28"/>
-          <w:szCs w:val="28"/>
-        </w:rPr>
-      </w:pPr>
-    </w:p>
-    <w:p>
-      <w:pPr>
-        <w:rPr>
-          <w:rFonts w:ascii="Courier" w:hAnsi="Courier"/>
-          <w:sz w:val="28"/>
-          <w:szCs w:val="28"/>
-        </w:rPr>
-      </w:pPr>
-      <w:r>
-        <w:rPr>
-          <w:rFonts w:ascii="Courier" w:hAnsi="Courier"/>
-          <w:sz w:val="28"/>
-          <w:szCs w:val="28"/>
-        </w:rPr>
-        <w:t xml:space="preserve">$ icc -g -O3 -fopenmp -o lulesh lulesh.cc </w:t>
-      </w:r>
-    </w:p>
-    <w:p>
-      <w:pPr>
-        <w:rPr>
-          <w:rFonts w:ascii="Courier" w:hAnsi="Courier"/>
-          <w:sz w:val="28"/>
-          <w:szCs w:val="28"/>
-        </w:rPr>
-      </w:pPr>
-      <w:r>
-        <w:rPr>
-          <w:rFonts w:ascii="Courier" w:hAnsi="Courier"/>
-          <w:sz w:val="28"/>
-          <w:szCs w:val="28"/>
-        </w:rPr>
-        <w:t xml:space="preserve">$ icc -g -O3 -fopenmp -opt-streaming-stores </w:t>
-      </w:r>
-      <w:r>
-        <w:rPr>
-          <w:rFonts w:ascii="Courier" w:hAnsi="Courier"/>
-          <w:sz w:val="28"/>
-          <w:szCs w:val="28"/>
-        </w:rPr>
-        <w:t xml:space="preserve">      </w:t>
-      </w:r>
-    </w:p>
-    <w:p>
-      <w:pPr>
-        <w:rPr>
-          <w:rFonts w:ascii="Courier" w:hAnsi="Courier"/>
-          <w:sz w:val="28"/>
-          <w:szCs w:val="28"/>
-        </w:rPr>
-      </w:pPr>
-      <w:r>
-        <w:rPr>
-          <w:rFonts w:ascii="Courier" w:hAnsi="Courier"/>
-          <w:sz w:val="28"/>
-          <w:szCs w:val="28"/>
-        </w:rPr>
-        <w:t xml:space="preserve">  </w:t>
-      </w:r>
-      <w:r>
-        <w:rPr>
-          <w:rFonts w:ascii="Courier" w:hAnsi="Courier"/>
-          <w:sz w:val="28"/>
-          <w:szCs w:val="28"/>
-        </w:rPr>
-        <w:t>always -o lulesh_opt lulesh_opt.cc</w:t>
-      </w:r>
-    </w:p>
-    <w:p>
-      <w:pPr>
-        <w:rPr>
-          <w:sz w:val="28"/>
-          <w:szCs w:val="28"/>
-        </w:rPr>
-      </w:pPr>
-    </w:p>
-    <w:p>
-      <w:pPr>
-        <w:rPr>
-          <w:sz w:val="28"/>
-          <w:szCs w:val="28"/>
-        </w:rPr>
-      </w:pPr>
-      <w:r>
-        <w:rPr>
-          <w:sz w:val="28"/>
-          <w:szCs w:val="28"/>
-        </w:rPr>
-        <w:t>Run bot</w:t>
-      </w:r>
-      <w:r>
-        <w:rPr>
-          <w:sz w:val="28"/>
-          <w:szCs w:val="28"/>
-        </w:rPr>
-        <w:t>h</w:t>
-      </w:r>
-      <w:r>
-        <w:rPr>
-          <w:sz w:val="28"/>
-          <w:szCs w:val="28"/>
-        </w:rPr>
-        <w:t xml:space="preserve"> codes with PerfExpert:</w:t>
-      </w:r>
-    </w:p>
-    <w:p>
-      <w:pPr>
-        <w:rPr>
-          <w:sz w:val="28"/>
-          <w:szCs w:val="28"/>
-        </w:rPr>
-      </w:pPr>
-    </w:p>
-    <w:p>
-      <w:pPr>
-        <w:rPr>
-          <w:rFonts w:ascii="Courier" w:hAnsi="Courier"/>
-          <w:sz w:val="28"/>
-          <w:szCs w:val="28"/>
-        </w:rPr>
-      </w:pPr>
-      <w:r>
-        <w:rPr>
-          <w:rFonts w:ascii="Courier" w:hAnsi="Courier"/>
-          <w:sz w:val="28"/>
-          <w:szCs w:val="28"/>
-        </w:rPr>
-        <w:t>$ OMP_NUM_THREADS=16 perfexpert lulesh</w:t>
-      </w:r>
-      <w:r>
-        <w:rPr>
-          <w:rFonts w:ascii="Courier" w:hAnsi="Courier"/>
-          <w:sz w:val="28"/>
-          <w:szCs w:val="28"/>
-        </w:rPr>
-        <w:t xml:space="preserve"> 45</w:t>
-      </w:r>
-    </w:p>
-    <w:p>
-      <w:pPr>
-        <w:rPr>
-          <w:rFonts w:ascii="Courier" w:hAnsi="Courier"/>
-          <w:sz w:val="28"/>
-          <w:szCs w:val="28"/>
-        </w:rPr>
-      </w:pPr>
-      <w:r>
-        <w:rPr>
-          <w:rFonts w:ascii="Courier" w:hAnsi="Courier"/>
-          <w:sz w:val="28"/>
-          <w:szCs w:val="28"/>
-        </w:rPr>
-        <w:t>$ OMP_NUM_THREADS=16 perfexpert lulesh_opt</w:t>
-      </w:r>
-      <w:r>
-        <w:rPr>
-          <w:rFonts w:ascii="Courier" w:hAnsi="Courier"/>
-          <w:sz w:val="28"/>
-          <w:szCs w:val="28"/>
-        </w:rPr>
-        <w:t xml:space="preserve"> 45</w:t>
-      </w:r>
+        <w:t xml:space="preserve">Compile both optimized and </w:t>
+      </w:r>
+      <w:proofErr w:type="spellStart"/>
+      <w:r>
+        <w:rPr>
+          <w:sz w:val="28"/>
+          <w:szCs w:val="28"/>
+        </w:rPr>
+        <w:t>unoptimized</w:t>
+      </w:r>
+      <w:proofErr w:type="spellEnd"/>
+      <w:r>
+        <w:rPr>
+          <w:sz w:val="28"/>
+          <w:szCs w:val="28"/>
+        </w:rPr>
+        <w:t xml:space="preserve"> codes:</w:t>
+      </w:r>
+    </w:p>
+    <w:p>
+      <w:pPr>
+        <w:rPr>
+          <w:sz w:val="28"/>
+          <w:szCs w:val="28"/>
+        </w:rPr>
+      </w:pPr>
+    </w:p>
+    <w:p>
+      <w:pPr>
+        <w:rPr>
+          <w:rFonts w:ascii="Courier" w:hAnsi="Courier"/>
+          <w:sz w:val="28"/>
+          <w:szCs w:val="28"/>
+        </w:rPr>
+      </w:pPr>
+      <w:r>
+        <w:rPr>
+          <w:rFonts w:ascii="Courier" w:hAnsi="Courier"/>
+          <w:sz w:val="28"/>
+          <w:szCs w:val="28"/>
+        </w:rPr>
+        <w:t xml:space="preserve">$ </w:t>
+      </w:r>
+      <w:proofErr w:type="spellStart"/>
+      <w:proofErr w:type="gramStart"/>
+      <w:r>
+        <w:rPr>
+          <w:rFonts w:ascii="Courier" w:hAnsi="Courier"/>
+          <w:sz w:val="28"/>
+          <w:szCs w:val="28"/>
+        </w:rPr>
+        <w:t>icc</w:t>
+      </w:r>
+      <w:proofErr w:type="spellEnd"/>
+      <w:proofErr w:type="gramEnd"/>
+      <w:r>
+        <w:rPr>
+          <w:rFonts w:ascii="Courier" w:hAnsi="Courier"/>
+          <w:sz w:val="28"/>
+          <w:szCs w:val="28"/>
+        </w:rPr>
+        <w:t xml:space="preserve"> -g -O3 -</w:t>
+      </w:r>
+      <w:proofErr w:type="spellStart"/>
+      <w:r>
+        <w:rPr>
+          <w:rFonts w:ascii="Courier" w:hAnsi="Courier"/>
+          <w:sz w:val="28"/>
+          <w:szCs w:val="28"/>
+        </w:rPr>
+        <w:t>fopenmp</w:t>
+      </w:r>
+      <w:proofErr w:type="spellEnd"/>
+      <w:r>
+        <w:rPr>
+          <w:rFonts w:ascii="Courier" w:hAnsi="Courier"/>
+          <w:sz w:val="28"/>
+          <w:szCs w:val="28"/>
+        </w:rPr>
+        <w:t xml:space="preserve"> -o </w:t>
+      </w:r>
+      <w:proofErr w:type="spellStart"/>
+      <w:r>
+        <w:rPr>
+          <w:rFonts w:ascii="Courier" w:hAnsi="Courier"/>
+          <w:sz w:val="28"/>
+          <w:szCs w:val="28"/>
+        </w:rPr>
+        <w:t>lulesh</w:t>
+      </w:r>
+      <w:proofErr w:type="spellEnd"/>
+      <w:r>
+        <w:rPr>
+          <w:rFonts w:ascii="Courier" w:hAnsi="Courier"/>
+          <w:sz w:val="28"/>
+          <w:szCs w:val="28"/>
+        </w:rPr>
+        <w:t xml:space="preserve"> lulesh.cc </w:t>
+      </w:r>
+    </w:p>
+    <w:p>
+      <w:pPr>
+        <w:rPr>
+          <w:rFonts w:ascii="Courier" w:hAnsi="Courier"/>
+          <w:sz w:val="28"/>
+          <w:szCs w:val="28"/>
+        </w:rPr>
+      </w:pPr>
+      <w:r>
+        <w:rPr>
+          <w:rFonts w:ascii="Courier" w:hAnsi="Courier"/>
+          <w:sz w:val="28"/>
+          <w:szCs w:val="28"/>
+        </w:rPr>
+        <w:t xml:space="preserve">$ </w:t>
+      </w:r>
+      <w:proofErr w:type="spellStart"/>
+      <w:proofErr w:type="gramStart"/>
+      <w:r>
+        <w:rPr>
+          <w:rFonts w:ascii="Courier" w:hAnsi="Courier"/>
+          <w:sz w:val="28"/>
+          <w:szCs w:val="28"/>
+        </w:rPr>
+        <w:t>icc</w:t>
+      </w:r>
+      <w:proofErr w:type="spellEnd"/>
+      <w:proofErr w:type="gramEnd"/>
+      <w:r>
+        <w:rPr>
+          <w:rFonts w:ascii="Courier" w:hAnsi="Courier"/>
+          <w:sz w:val="28"/>
+          <w:szCs w:val="28"/>
+        </w:rPr>
+        <w:t xml:space="preserve"> -g -O3 -</w:t>
+      </w:r>
+      <w:proofErr w:type="spellStart"/>
+      <w:r>
+        <w:rPr>
+          <w:rFonts w:ascii="Courier" w:hAnsi="Courier"/>
+          <w:sz w:val="28"/>
+          <w:szCs w:val="28"/>
+        </w:rPr>
+        <w:t>fopenmp</w:t>
+      </w:r>
+      <w:proofErr w:type="spellEnd"/>
+      <w:r>
+        <w:rPr>
+          <w:rFonts w:ascii="Courier" w:hAnsi="Courier"/>
+          <w:sz w:val="28"/>
+          <w:szCs w:val="28"/>
+        </w:rPr>
+        <w:t xml:space="preserve"> -o </w:t>
+      </w:r>
+      <w:proofErr w:type="spellStart"/>
+      <w:r>
+        <w:rPr>
+          <w:rFonts w:ascii="Courier" w:hAnsi="Courier"/>
+          <w:sz w:val="28"/>
+          <w:szCs w:val="28"/>
+        </w:rPr>
+        <w:t>lulesh_opt</w:t>
+      </w:r>
+      <w:proofErr w:type="spellEnd"/>
+      <w:r>
+        <w:rPr>
+          <w:rFonts w:ascii="Courier" w:hAnsi="Courier"/>
+          <w:sz w:val="28"/>
+          <w:szCs w:val="28"/>
+        </w:rPr>
+        <w:t xml:space="preserve"> lulesh_opt.cc</w:t>
+      </w:r>
+    </w:p>
+    <w:p>
+      <w:pPr>
+        <w:rPr>
+          <w:sz w:val="28"/>
+          <w:szCs w:val="28"/>
+        </w:rPr>
+      </w:pPr>
+    </w:p>
+    <w:p>
+      <w:pPr>
+        <w:rPr>
+          <w:sz w:val="28"/>
+          <w:szCs w:val="28"/>
+        </w:rPr>
+      </w:pPr>
       <w:bookmarkStart w:id="0" w:name="_GoBack"/>
       <w:bookmarkEnd w:id="0"/>
+      <w:r>
+        <w:rPr>
+          <w:sz w:val="28"/>
+          <w:szCs w:val="28"/>
+        </w:rPr>
+        <w:t>Run bot</w:t>
+      </w:r>
+      <w:r>
+        <w:rPr>
+          <w:sz w:val="28"/>
+          <w:szCs w:val="28"/>
+        </w:rPr>
+        <w:t>h</w:t>
+      </w:r>
+      <w:r>
+        <w:rPr>
+          <w:sz w:val="28"/>
+          <w:szCs w:val="28"/>
+        </w:rPr>
+        <w:t xml:space="preserve"> codes with </w:t>
+      </w:r>
+      <w:proofErr w:type="spellStart"/>
+      <w:r>
+        <w:rPr>
+          <w:sz w:val="28"/>
+          <w:szCs w:val="28"/>
+        </w:rPr>
+        <w:t>PerfExpert</w:t>
+      </w:r>
+      <w:proofErr w:type="spellEnd"/>
+      <w:r>
+        <w:rPr>
+          <w:sz w:val="28"/>
+          <w:szCs w:val="28"/>
+        </w:rPr>
+        <w:t>:</w:t>
+      </w:r>
+    </w:p>
+    <w:p>
+      <w:pPr>
+        <w:rPr>
+          <w:sz w:val="28"/>
+          <w:szCs w:val="28"/>
+        </w:rPr>
+      </w:pPr>
+    </w:p>
+    <w:p>
+      <w:pPr>
+        <w:rPr>
+          <w:rFonts w:ascii="Courier" w:hAnsi="Courier"/>
+          <w:sz w:val="28"/>
+          <w:szCs w:val="28"/>
+        </w:rPr>
+      </w:pPr>
+      <w:r>
+        <w:rPr>
+          <w:rFonts w:ascii="Courier" w:hAnsi="Courier"/>
+          <w:sz w:val="28"/>
+          <w:szCs w:val="28"/>
+        </w:rPr>
+        <w:t xml:space="preserve">$ OMP_NUM_THREADS=16 </w:t>
+      </w:r>
+      <w:proofErr w:type="spellStart"/>
+      <w:r>
+        <w:rPr>
+          <w:rFonts w:ascii="Courier" w:hAnsi="Courier"/>
+          <w:sz w:val="28"/>
+          <w:szCs w:val="28"/>
+        </w:rPr>
+        <w:t>perfexpert</w:t>
+      </w:r>
+      <w:proofErr w:type="spellEnd"/>
+      <w:r>
+        <w:rPr>
+          <w:rFonts w:ascii="Courier" w:hAnsi="Courier"/>
+          <w:sz w:val="28"/>
+          <w:szCs w:val="28"/>
+        </w:rPr>
+        <w:t xml:space="preserve"> </w:t>
+      </w:r>
+      <w:proofErr w:type="spellStart"/>
+      <w:r>
+        <w:rPr>
+          <w:rFonts w:ascii="Courier" w:hAnsi="Courier"/>
+          <w:sz w:val="28"/>
+          <w:szCs w:val="28"/>
+        </w:rPr>
+        <w:t>lulesh</w:t>
+      </w:r>
+      <w:proofErr w:type="spellEnd"/>
+      <w:r>
+        <w:rPr>
+          <w:rFonts w:ascii="Courier" w:hAnsi="Courier"/>
+          <w:sz w:val="28"/>
+          <w:szCs w:val="28"/>
+        </w:rPr>
+        <w:t xml:space="preserve"> 50</w:t>
+      </w:r>
+    </w:p>
+    <w:p>
+      <w:pPr>
+        <w:rPr>
+          <w:rFonts w:ascii="Courier" w:hAnsi="Courier"/>
+          <w:sz w:val="28"/>
+          <w:szCs w:val="28"/>
+        </w:rPr>
+      </w:pPr>
+      <w:r>
+        <w:rPr>
+          <w:rFonts w:ascii="Courier" w:hAnsi="Courier"/>
+          <w:sz w:val="28"/>
+          <w:szCs w:val="28"/>
+        </w:rPr>
+        <w:t xml:space="preserve">$ OMP_NUM_THREADS=16 </w:t>
+      </w:r>
+      <w:proofErr w:type="spellStart"/>
+      <w:r>
+        <w:rPr>
+          <w:rFonts w:ascii="Courier" w:hAnsi="Courier"/>
+          <w:sz w:val="28"/>
+          <w:szCs w:val="28"/>
+        </w:rPr>
+        <w:t>perfexpert</w:t>
+      </w:r>
+      <w:proofErr w:type="spellEnd"/>
+      <w:r>
+        <w:rPr>
+          <w:rFonts w:ascii="Courier" w:hAnsi="Courier"/>
+          <w:sz w:val="28"/>
+          <w:szCs w:val="28"/>
+        </w:rPr>
+        <w:t xml:space="preserve"> </w:t>
+      </w:r>
+      <w:proofErr w:type="spellStart"/>
+      <w:r>
+        <w:rPr>
+          <w:rFonts w:ascii="Courier" w:hAnsi="Courier"/>
+          <w:sz w:val="28"/>
+          <w:szCs w:val="28"/>
+        </w:rPr>
+        <w:t>lulesh_opt</w:t>
+      </w:r>
+      <w:proofErr w:type="spellEnd"/>
+      <w:r>
+        <w:rPr>
+          <w:rFonts w:ascii="Courier" w:hAnsi="Courier"/>
+          <w:sz w:val="28"/>
+          <w:szCs w:val="28"/>
+        </w:rPr>
+        <w:t xml:space="preserve"> </w:t>
+      </w:r>
+      <w:r>
+        <w:rPr>
+          <w:rFonts w:ascii="Courier" w:hAnsi="Courier"/>
+          <w:sz w:val="28"/>
+          <w:szCs w:val="28"/>
+        </w:rPr>
+        <w:t>50</w:t>
+      </w:r>
     </w:p>
     <w:p>
       <w:pPr>
@@ -459,8 +678,18 @@
           <w:sz w:val="28"/>
           <w:szCs w:val="28"/>
         </w:rPr>
-        <w:t>$ exit</w:t>
-      </w:r>
+        <w:t xml:space="preserve">$ </w:t>
+      </w:r>
+      <w:proofErr w:type="gramStart"/>
+      <w:r>
+        <w:rPr>
+          <w:rFonts w:ascii="Courier" w:hAnsi="Courier"/>
+          <w:sz w:val="28"/>
+          <w:szCs w:val="28"/>
+        </w:rPr>
+        <w:t>exit</w:t>
+      </w:r>
+      <w:proofErr w:type="gramEnd"/>
     </w:p>
     <w:p>
       <w:pPr>
@@ -515,7 +744,23 @@
           <w:sz w:val="28"/>
           <w:szCs w:val="28"/>
         </w:rPr>
-        <w:t>Run the matrix multiply example with different number of threads and compare the results. We suggest to run this code with 8 and 4 threads.</w:t>
+        <w:t xml:space="preserve">Run the matrix multiply example with different number of threads and compare the results. We suggest </w:t>
+      </w:r>
+      <w:proofErr w:type="gramStart"/>
+      <w:r>
+        <w:rPr>
+          <w:sz w:val="28"/>
+          <w:szCs w:val="28"/>
+        </w:rPr>
+        <w:t>to run</w:t>
+      </w:r>
+      <w:proofErr w:type="gramEnd"/>
+      <w:r>
+        <w:rPr>
+          <w:sz w:val="28"/>
+          <w:szCs w:val="28"/>
+        </w:rPr>
+        <w:t xml:space="preserve"> this code with 8 and 4 threads.</w:t>
       </w:r>
     </w:p>
     <w:p>
@@ -532,7 +777,6 @@
           <w:sz w:val="28"/>
           <w:szCs w:val="28"/>
         </w:rPr>
-        <w:lastRenderedPageBreak/>
         <w:t xml:space="preserve">Running a code </w:t>
       </w:r>
       <w:r>
@@ -549,14 +793,24 @@
           <w:sz w:val="28"/>
           <w:szCs w:val="28"/>
         </w:rPr>
-        <w:t xml:space="preserve"> uses Makefile</w:t>
-      </w:r>
+        <w:t xml:space="preserve"> uses </w:t>
+      </w:r>
+      <w:proofErr w:type="spellStart"/>
       <w:r>
         <w:rPr>
           <w:b/>
           <w:sz w:val="28"/>
           <w:szCs w:val="28"/>
         </w:rPr>
+        <w:t>Makefile</w:t>
+      </w:r>
+      <w:proofErr w:type="spellEnd"/>
+      <w:r>
+        <w:rPr>
+          <w:b/>
+          <w:sz w:val="28"/>
+          <w:szCs w:val="28"/>
+        </w:rPr>
         <w:t>:</w:t>
       </w:r>
     </w:p>
@@ -580,14 +834,46 @@
           <w:sz w:val="28"/>
           <w:szCs w:val="28"/>
         </w:rPr>
-        <w:t>Inside the directory “2” there is the Rodinia Back Propaga</w:t>
-      </w:r>
-      <w:r>
-        <w:rPr>
-          <w:sz w:val="28"/>
-          <w:szCs w:val="28"/>
-        </w:rPr>
-        <w:t>tion example. This code uses a Makefile file to compile.</w:t>
+        <w:t xml:space="preserve">Inside the directory “2” there is the </w:t>
+      </w:r>
+      <w:proofErr w:type="spellStart"/>
+      <w:r>
+        <w:rPr>
+          <w:sz w:val="28"/>
+          <w:szCs w:val="28"/>
+        </w:rPr>
+        <w:t>Rodinia</w:t>
+      </w:r>
+      <w:proofErr w:type="spellEnd"/>
+      <w:r>
+        <w:rPr>
+          <w:sz w:val="28"/>
+          <w:szCs w:val="28"/>
+        </w:rPr>
+        <w:t xml:space="preserve"> Back Propaga</w:t>
+      </w:r>
+      <w:r>
+        <w:rPr>
+          <w:sz w:val="28"/>
+          <w:szCs w:val="28"/>
+        </w:rPr>
+        <w:t xml:space="preserve">tion example. This code uses a </w:t>
+      </w:r>
+      <w:proofErr w:type="spellStart"/>
+      <w:r>
+        <w:rPr>
+          <w:sz w:val="28"/>
+          <w:szCs w:val="28"/>
+        </w:rPr>
+        <w:t>Makefile</w:t>
+      </w:r>
+      <w:proofErr w:type="spellEnd"/>
+      <w:r>
+        <w:rPr>
+          <w:sz w:val="28"/>
+          <w:szCs w:val="28"/>
+        </w:rPr>
+        <w:t xml:space="preserve"> file to compile.</w:t>
       </w:r>
     </w:p>
     <w:p>
@@ -660,6 +946,7 @@
         </w:rPr>
         <w:t xml:space="preserve">Enter the </w:t>
       </w:r>
+      <w:proofErr w:type="spellStart"/>
       <w:r>
         <w:rPr>
           <w:sz w:val="28"/>
@@ -667,6 +954,7 @@
         </w:rPr>
         <w:t>Rodinia</w:t>
       </w:r>
+      <w:proofErr w:type="spellEnd"/>
       <w:r>
         <w:rPr>
           <w:sz w:val="28"/>
@@ -720,40 +1008,110 @@
           <w:sz w:val="28"/>
           <w:szCs w:val="28"/>
         </w:rPr>
-        <w:t>Run PerfExpert using the “-m” argument</w:t>
-      </w:r>
-    </w:p>
-    <w:p>
-      <w:pPr>
-        <w:rPr>
-          <w:sz w:val="28"/>
-          <w:szCs w:val="28"/>
-        </w:rPr>
-      </w:pPr>
-    </w:p>
-    <w:p>
-      <w:pPr>
-        <w:rPr>
-          <w:rFonts w:ascii="Courier" w:hAnsi="Courier"/>
-          <w:sz w:val="28"/>
-          <w:szCs w:val="28"/>
-        </w:rPr>
-      </w:pPr>
-      <w:r>
-        <w:rPr>
-          <w:rFonts w:ascii="Courier" w:hAnsi="Courier"/>
-          <w:sz w:val="28"/>
-          <w:szCs w:val="28"/>
-        </w:rPr>
-        <w:t xml:space="preserve">$ OMP_NUM_THREADS=16 perfexpert </w:t>
-      </w:r>
-      <w:r>
-        <w:rPr>
-          <w:rFonts w:ascii="Courier" w:hAnsi="Courier"/>
-          <w:sz w:val="28"/>
-          <w:szCs w:val="28"/>
-        </w:rPr>
-        <w:t>–m –s backprop.c backprop 10000</w:t>
+        <w:t xml:space="preserve">Run </w:t>
+      </w:r>
+      <w:proofErr w:type="spellStart"/>
+      <w:r>
+        <w:rPr>
+          <w:sz w:val="28"/>
+          <w:szCs w:val="28"/>
+        </w:rPr>
+        <w:t>PerfExpert</w:t>
+      </w:r>
+      <w:proofErr w:type="spellEnd"/>
+      <w:r>
+        <w:rPr>
+          <w:sz w:val="28"/>
+          <w:szCs w:val="28"/>
+        </w:rPr>
+        <w:t xml:space="preserve"> using the “-m” argument</w:t>
+      </w:r>
+    </w:p>
+    <w:p>
+      <w:pPr>
+        <w:rPr>
+          <w:sz w:val="28"/>
+          <w:szCs w:val="28"/>
+        </w:rPr>
+      </w:pPr>
+    </w:p>
+    <w:p>
+      <w:pPr>
+        <w:rPr>
+          <w:rFonts w:ascii="Courier" w:hAnsi="Courier"/>
+          <w:sz w:val="28"/>
+          <w:szCs w:val="28"/>
+        </w:rPr>
+      </w:pPr>
+      <w:r>
+        <w:rPr>
+          <w:rFonts w:ascii="Courier" w:hAnsi="Courier"/>
+          <w:sz w:val="28"/>
+          <w:szCs w:val="28"/>
+        </w:rPr>
+        <w:t xml:space="preserve">$ OMP_NUM_THREADS=16 </w:t>
+      </w:r>
+      <w:proofErr w:type="spellStart"/>
+      <w:r>
+        <w:rPr>
+          <w:rFonts w:ascii="Courier" w:hAnsi="Courier"/>
+          <w:sz w:val="28"/>
+          <w:szCs w:val="28"/>
+        </w:rPr>
+        <w:t>perfexpert</w:t>
+      </w:r>
+      <w:proofErr w:type="spellEnd"/>
+      <w:r>
+        <w:rPr>
+          <w:rFonts w:ascii="Courier" w:hAnsi="Courier"/>
+          <w:sz w:val="28"/>
+          <w:szCs w:val="28"/>
+        </w:rPr>
+        <w:t xml:space="preserve"> </w:t>
+      </w:r>
+      <w:r>
+        <w:rPr>
+          <w:rFonts w:ascii="Courier" w:hAnsi="Courier"/>
+          <w:sz w:val="28"/>
+          <w:szCs w:val="28"/>
+        </w:rPr>
+        <w:t xml:space="preserve">–m –s </w:t>
+      </w:r>
+      <w:proofErr w:type="spellStart"/>
+      <w:r>
+        <w:rPr>
+          <w:rFonts w:ascii="Courier" w:hAnsi="Courier"/>
+          <w:sz w:val="28"/>
+          <w:szCs w:val="28"/>
+        </w:rPr>
+        <w:t>backprop.c</w:t>
+      </w:r>
+      <w:proofErr w:type="spellEnd"/>
+      <w:r>
+        <w:rPr>
+          <w:rFonts w:ascii="Courier" w:hAnsi="Courier"/>
+          <w:sz w:val="28"/>
+          <w:szCs w:val="28"/>
+        </w:rPr>
+        <w:t xml:space="preserve"> </w:t>
+      </w:r>
+      <w:proofErr w:type="spellStart"/>
+      <w:r>
+        <w:rPr>
+          <w:rFonts w:ascii="Courier" w:hAnsi="Courier"/>
+          <w:sz w:val="28"/>
+          <w:szCs w:val="28"/>
+        </w:rPr>
+        <w:t>backprop</w:t>
+      </w:r>
+      <w:proofErr w:type="spellEnd"/>
+      <w:r>
+        <w:rPr>
+          <w:rFonts w:ascii="Courier" w:hAnsi="Courier"/>
+          <w:sz w:val="28"/>
+          <w:szCs w:val="28"/>
+        </w:rPr>
+        <w:t xml:space="preserve"> 10000</w:t>
       </w:r>
       <w:r>
         <w:rPr>
@@ -817,8 +1175,18 @@
           <w:sz w:val="28"/>
           <w:szCs w:val="28"/>
         </w:rPr>
-        <w:t>$ exit</w:t>
-      </w:r>
+        <w:t xml:space="preserve">$ </w:t>
+      </w:r>
+      <w:proofErr w:type="gramStart"/>
+      <w:r>
+        <w:rPr>
+          <w:rFonts w:ascii="Courier" w:hAnsi="Courier"/>
+          <w:sz w:val="28"/>
+          <w:szCs w:val="28"/>
+        </w:rPr>
+        <w:t>exit</w:t>
+      </w:r>
+      <w:proofErr w:type="gramEnd"/>
     </w:p>
     <w:p>
       <w:pPr>

</xml_diff>